<commit_message>
3er parcial embebidos listo
3er parcial practicas
</commit_message>
<xml_diff>
--- a/SistemasEmbebidos/3ero/16100716_CompendioExamen_7A2.docx
+++ b/SistemasEmbebidos/3ero/16100716_CompendioExamen_7A2.docx
@@ -166,15 +166,15 @@
       <w:pPr>
         <w:jc w:val="center"/>
         <w:rPr>
-          <w:rFonts w:ascii="Castellar" w:hAnsi="Castellar"/>
-          <w:b/>
-          <w:sz w:val="32"/>
-          <w:szCs w:val="32"/>
-        </w:rPr>
-      </w:pPr>
-      <w:r>
-        <w:rPr>
-          <w:rFonts w:ascii="Castellar" w:hAnsi="Castellar"/>
+          <w:rFonts w:ascii="Arial" w:hAnsi="Arial" w:cs="Arial"/>
+          <w:b/>
+          <w:sz w:val="32"/>
+          <w:szCs w:val="32"/>
+        </w:rPr>
+      </w:pPr>
+      <w:r>
+        <w:rPr>
+          <w:rFonts w:ascii="Arial" w:hAnsi="Arial" w:cs="Arial"/>
           <w:b/>
           <w:sz w:val="32"/>
           <w:szCs w:val="32"/>
@@ -182,6 +182,479 @@
         <w:lastRenderedPageBreak/>
         <w:t>RTC</w:t>
       </w:r>
+    </w:p>
+    <w:p>
+      <w:pPr>
+        <w:jc w:val="both"/>
+        <w:rPr>
+          <w:rFonts w:ascii="Arial" w:hAnsi="Arial" w:cs="Arial"/>
+        </w:rPr>
+      </w:pPr>
+    </w:p>
+    <w:p>
+      <w:pPr>
+        <w:jc w:val="both"/>
+        <w:rPr>
+          <w:rFonts w:ascii="Arial" w:hAnsi="Arial" w:cs="Arial"/>
+        </w:rPr>
+      </w:pPr>
+      <w:r>
+        <w:rPr>
+          <w:rFonts w:ascii="Arial" w:hAnsi="Arial" w:cs="Arial"/>
+        </w:rPr>
+        <w:t>Un reloj de tiempo real (RTC) es un dispositivo electrónico que permite obtener mediciones de tiempo en las unidades temporales que empleamos de forma cotidiana.</w:t>
+      </w:r>
+    </w:p>
+    <w:p>
+      <w:pPr>
+        <w:pStyle w:val="normal0"/>
+        <w:shd w:val="clear" w:color="auto" w:fill="FFFFFF"/>
+        <w:spacing w:before="0" w:beforeAutospacing="0" w:after="360" w:afterAutospacing="0"/>
+        <w:jc w:val="both"/>
+        <w:rPr>
+          <w:rFonts w:ascii="Arial" w:hAnsi="Arial" w:cs="Arial"/>
+          <w:color w:val="000000" w:themeColor="text1"/>
+        </w:rPr>
+      </w:pPr>
+      <w:r>
+        <w:rPr>
+          <w:rFonts w:ascii="Arial" w:hAnsi="Arial" w:cs="Arial"/>
+          <w:bCs/>
+          <w:noProof/>
+          <w:color w:val="000000" w:themeColor="text1"/>
+        </w:rPr>
+        <w:drawing>
+          <wp:anchor distT="0" distB="0" distL="114300" distR="114300" simplePos="0" relativeHeight="251659264" behindDoc="0" locked="0" layoutInCell="1" allowOverlap="1">
+            <wp:simplePos x="0" y="0"/>
+            <wp:positionH relativeFrom="margin">
+              <wp:posOffset>2989580</wp:posOffset>
+            </wp:positionH>
+            <wp:positionV relativeFrom="margin">
+              <wp:posOffset>1784350</wp:posOffset>
+            </wp:positionV>
+            <wp:extent cx="2573655" cy="1724025"/>
+            <wp:effectExtent l="19050" t="0" r="0" b="0"/>
+            <wp:wrapSquare wrapText="bothSides"/>
+            <wp:docPr id="1" name="Imagen 1" descr="arduino-rtc-ds3231"/>
+            <wp:cNvGraphicFramePr>
+              <a:graphicFrameLocks xmlns:a="http://schemas.openxmlformats.org/drawingml/2006/main" noChangeAspect="1"/>
+            </wp:cNvGraphicFramePr>
+            <a:graphic xmlns:a="http://schemas.openxmlformats.org/drawingml/2006/main">
+              <a:graphicData uri="http://schemas.openxmlformats.org/drawingml/2006/picture">
+                <pic:pic xmlns:pic="http://schemas.openxmlformats.org/drawingml/2006/picture">
+                  <pic:nvPicPr>
+                    <pic:cNvPr id="0" name="Picture 1" descr="arduino-rtc-ds3231"/>
+                    <pic:cNvPicPr>
+                      <a:picLocks noChangeAspect="1" noChangeArrowheads="1"/>
+                    </pic:cNvPicPr>
+                  </pic:nvPicPr>
+                  <pic:blipFill>
+                    <a:blip r:embed="rId5" cstate="print"/>
+                    <a:srcRect/>
+                    <a:stretch>
+                      <a:fillRect/>
+                    </a:stretch>
+                  </pic:blipFill>
+                  <pic:spPr bwMode="auto">
+                    <a:xfrm>
+                      <a:off x="0" y="0"/>
+                      <a:ext cx="2573655" cy="1724025"/>
+                    </a:xfrm>
+                    <a:prstGeom prst="rect">
+                      <a:avLst/>
+                    </a:prstGeom>
+                    <a:noFill/>
+                    <a:ln w="9525">
+                      <a:noFill/>
+                      <a:miter lim="800000"/>
+                      <a:headEnd/>
+                      <a:tailEnd/>
+                    </a:ln>
+                  </pic:spPr>
+                </pic:pic>
+              </a:graphicData>
+            </a:graphic>
+          </wp:anchor>
+        </w:drawing>
+      </w:r>
+      <w:r>
+        <w:rPr>
+          <w:rStyle w:val="Textoennegrita"/>
+          <w:rFonts w:ascii="Arial" w:hAnsi="Arial" w:cs="Arial"/>
+          <w:b w:val="0"/>
+          <w:color w:val="000000" w:themeColor="text1"/>
+        </w:rPr>
+        <w:t>L</w:t>
+      </w:r>
+      <w:r>
+        <w:rPr>
+          <w:rStyle w:val="Textoennegrita"/>
+          <w:rFonts w:ascii="Arial" w:hAnsi="Arial" w:cs="Arial"/>
+          <w:b w:val="0"/>
+          <w:color w:val="000000" w:themeColor="text1"/>
+        </w:rPr>
+        <w:t>os RTC son más parecidos a los relojes y calendarios que usamos habitualmente</w:t>
+      </w:r>
+      <w:r>
+        <w:rPr>
+          <w:rFonts w:ascii="Arial" w:hAnsi="Arial" w:cs="Arial"/>
+          <w:color w:val="000000" w:themeColor="text1"/>
+        </w:rPr>
+        <w:t>, y que funcionan con segundos, minutos, horas, días, semanas, meses y años.</w:t>
+      </w:r>
+    </w:p>
+    <w:p>
+      <w:pPr>
+        <w:pStyle w:val="normal0"/>
+        <w:shd w:val="clear" w:color="auto" w:fill="FFFFFF"/>
+        <w:spacing w:before="0" w:beforeAutospacing="0" w:after="360" w:afterAutospacing="0"/>
+        <w:jc w:val="both"/>
+        <w:rPr>
+          <w:rFonts w:ascii="Arial" w:hAnsi="Arial" w:cs="Arial"/>
+          <w:color w:val="000000" w:themeColor="text1"/>
+        </w:rPr>
+      </w:pPr>
+      <w:r>
+        <w:rPr>
+          <w:rFonts w:ascii="Arial" w:hAnsi="Arial" w:cs="Arial"/>
+          <w:color w:val="000000" w:themeColor="text1"/>
+        </w:rPr>
+        <w:t>Los RTC normalmente están formados por un resonador de cristal integrado con la electrónica necesaria para contabilizar de forma correcta el paso del tiempo. La electrónica de los RTC </w:t>
+      </w:r>
+      <w:r>
+        <w:rPr>
+          <w:rStyle w:val="Textoennegrita"/>
+          <w:rFonts w:ascii="Arial" w:hAnsi="Arial" w:cs="Arial"/>
+          <w:b w:val="0"/>
+          <w:color w:val="000000" w:themeColor="text1"/>
+        </w:rPr>
+        <w:t>tienen en cuenta las peculiaridades de nuestra forma de medir el tiempo</w:t>
+      </w:r>
+      <w:r>
+        <w:rPr>
+          <w:rFonts w:ascii="Arial" w:hAnsi="Arial" w:cs="Arial"/>
+          <w:color w:val="000000" w:themeColor="text1"/>
+        </w:rPr>
+        <w:t>, como por ejemplo el sistema sexagesimal, los meses con diferentes días, o los años bisiestos.</w:t>
+      </w:r>
+    </w:p>
+    <w:p>
+      <w:pPr>
+        <w:jc w:val="both"/>
+        <w:rPr>
+          <w:rFonts w:ascii="Arial" w:hAnsi="Arial" w:cs="Arial"/>
+          <w:color w:val="000000" w:themeColor="text1"/>
+          <w:sz w:val="24"/>
+          <w:szCs w:val="24"/>
+          <w:shd w:val="clear" w:color="auto" w:fill="FFFFFF"/>
+        </w:rPr>
+      </w:pPr>
+      <w:r>
+        <w:rPr>
+          <w:rFonts w:ascii="Arial" w:hAnsi="Arial" w:cs="Arial"/>
+          <w:color w:val="000000" w:themeColor="text1"/>
+          <w:sz w:val="24"/>
+          <w:szCs w:val="24"/>
+          <w:shd w:val="clear" w:color="auto" w:fill="FFFFFF"/>
+        </w:rPr>
+        <w:t>Los RTC aportan la ventaja de reducir el consumo de energía, aportar mayor precisión y liberar a Arduino de tener que realizar la contabilización del tiempo. Además, frecuentemente los RTC incorporan algún tipo de batería que permite mantener el valor del tiempo en caso de pérdida de alimentación.</w:t>
+      </w:r>
+    </w:p>
+    <w:p>
+      <w:pPr>
+        <w:rPr>
+          <w:rFonts w:ascii="Arial" w:hAnsi="Arial" w:cs="Arial"/>
+        </w:rPr>
+      </w:pPr>
+    </w:p>
+    <w:p>
+      <w:pPr>
+        <w:rPr>
+          <w:rFonts w:ascii="Arial" w:hAnsi="Arial" w:cs="Arial"/>
+        </w:rPr>
+      </w:pPr>
+    </w:p>
+    <w:p>
+      <w:pPr>
+        <w:rPr>
+          <w:rFonts w:ascii="Arial" w:hAnsi="Arial" w:cs="Arial"/>
+        </w:rPr>
+      </w:pPr>
+      <w:r>
+        <w:rPr>
+          <w:rFonts w:ascii="Arial" w:hAnsi="Arial" w:cs="Arial"/>
+          <w:noProof/>
+          <w:lang w:eastAsia="es-ES"/>
+        </w:rPr>
+        <w:drawing>
+          <wp:anchor distT="0" distB="0" distL="114300" distR="114300" simplePos="0" relativeHeight="251660288" behindDoc="0" locked="0" layoutInCell="1" allowOverlap="1">
+            <wp:simplePos x="0" y="0"/>
+            <wp:positionH relativeFrom="margin">
+              <wp:posOffset>848360</wp:posOffset>
+            </wp:positionH>
+            <wp:positionV relativeFrom="margin">
+              <wp:posOffset>5534660</wp:posOffset>
+            </wp:positionV>
+            <wp:extent cx="3545840" cy="1631950"/>
+            <wp:effectExtent l="19050" t="0" r="0" b="0"/>
+            <wp:wrapSquare wrapText="bothSides"/>
+            <wp:docPr id="2" name="Imagen 4" descr="arduino-rtc-ds1307-esquema"/>
+            <wp:cNvGraphicFramePr>
+              <a:graphicFrameLocks xmlns:a="http://schemas.openxmlformats.org/drawingml/2006/main" noChangeAspect="1"/>
+            </wp:cNvGraphicFramePr>
+            <a:graphic xmlns:a="http://schemas.openxmlformats.org/drawingml/2006/main">
+              <a:graphicData uri="http://schemas.openxmlformats.org/drawingml/2006/picture">
+                <pic:pic xmlns:pic="http://schemas.openxmlformats.org/drawingml/2006/picture">
+                  <pic:nvPicPr>
+                    <pic:cNvPr id="0" name="Picture 4" descr="arduino-rtc-ds1307-esquema"/>
+                    <pic:cNvPicPr>
+                      <a:picLocks noChangeAspect="1" noChangeArrowheads="1"/>
+                    </pic:cNvPicPr>
+                  </pic:nvPicPr>
+                  <pic:blipFill>
+                    <a:blip r:embed="rId6" cstate="print"/>
+                    <a:srcRect/>
+                    <a:stretch>
+                      <a:fillRect/>
+                    </a:stretch>
+                  </pic:blipFill>
+                  <pic:spPr bwMode="auto">
+                    <a:xfrm>
+                      <a:off x="0" y="0"/>
+                      <a:ext cx="3545840" cy="1631950"/>
+                    </a:xfrm>
+                    <a:prstGeom prst="rect">
+                      <a:avLst/>
+                    </a:prstGeom>
+                    <a:noFill/>
+                    <a:ln w="9525">
+                      <a:noFill/>
+                      <a:miter lim="800000"/>
+                      <a:headEnd/>
+                      <a:tailEnd/>
+                    </a:ln>
+                  </pic:spPr>
+                </pic:pic>
+              </a:graphicData>
+            </a:graphic>
+          </wp:anchor>
+        </w:drawing>
+      </w:r>
+    </w:p>
+    <w:p>
+      <w:pPr>
+        <w:rPr>
+          <w:rFonts w:ascii="Arial" w:hAnsi="Arial" w:cs="Arial"/>
+        </w:rPr>
+      </w:pPr>
+    </w:p>
+    <w:p>
+      <w:pPr>
+        <w:rPr>
+          <w:rFonts w:ascii="Arial" w:hAnsi="Arial" w:cs="Arial"/>
+        </w:rPr>
+      </w:pPr>
+    </w:p>
+    <w:p>
+      <w:pPr>
+        <w:rPr>
+          <w:rFonts w:ascii="Arial" w:hAnsi="Arial" w:cs="Arial"/>
+        </w:rPr>
+      </w:pPr>
+    </w:p>
+    <w:p>
+      <w:pPr>
+        <w:rPr>
+          <w:rFonts w:ascii="Arial" w:hAnsi="Arial" w:cs="Arial"/>
+        </w:rPr>
+      </w:pPr>
+    </w:p>
+    <w:p>
+      <w:pPr>
+        <w:rPr>
+          <w:rFonts w:ascii="Arial" w:hAnsi="Arial" w:cs="Arial"/>
+        </w:rPr>
+      </w:pPr>
+    </w:p>
+    <w:p>
+      <w:pPr>
+        <w:rPr>
+          <w:rFonts w:ascii="Arial" w:hAnsi="Arial" w:cs="Arial"/>
+        </w:rPr>
+      </w:pPr>
+    </w:p>
+    <w:p>
+      <w:pPr>
+        <w:rPr>
+          <w:rFonts w:ascii="Arial" w:hAnsi="Arial" w:cs="Arial"/>
+        </w:rPr>
+      </w:pPr>
+    </w:p>
+    <w:p>
+      <w:pPr>
+        <w:rPr>
+          <w:rFonts w:ascii="Arial" w:hAnsi="Arial" w:cs="Arial"/>
+        </w:rPr>
+      </w:pPr>
+    </w:p>
+    <w:p>
+      <w:pPr>
+        <w:jc w:val="center"/>
+        <w:rPr>
+          <w:rFonts w:ascii="Arial" w:hAnsi="Arial" w:cs="Arial"/>
+          <w:b/>
+          <w:sz w:val="32"/>
+          <w:szCs w:val="32"/>
+        </w:rPr>
+      </w:pPr>
+      <w:r>
+        <w:rPr>
+          <w:rFonts w:ascii="Arial" w:hAnsi="Arial" w:cs="Arial"/>
+          <w:b/>
+          <w:sz w:val="32"/>
+          <w:szCs w:val="32"/>
+        </w:rPr>
+        <w:lastRenderedPageBreak/>
+        <w:t>SENSOR DE COLOR</w:t>
+      </w:r>
+    </w:p>
+    <w:p>
+      <w:pPr>
+        <w:jc w:val="center"/>
+        <w:rPr>
+          <w:rFonts w:ascii="Arial" w:hAnsi="Arial" w:cs="Arial"/>
+          <w:b/>
+          <w:sz w:val="32"/>
+          <w:szCs w:val="32"/>
+        </w:rPr>
+      </w:pPr>
+      <w:r>
+        <w:rPr>
+          <w:rFonts w:ascii="Arial" w:hAnsi="Arial" w:cs="Arial"/>
+          <w:b/>
+          <w:sz w:val="32"/>
+          <w:szCs w:val="32"/>
+        </w:rPr>
+        <w:t>ULTRASONICO</w:t>
+      </w:r>
+    </w:p>
+    <w:p>
+      <w:pPr>
+        <w:jc w:val="center"/>
+        <w:rPr>
+          <w:rFonts w:ascii="Arial" w:hAnsi="Arial" w:cs="Arial"/>
+          <w:b/>
+          <w:sz w:val="32"/>
+          <w:szCs w:val="32"/>
+        </w:rPr>
+      </w:pPr>
+      <w:r>
+        <w:rPr>
+          <w:rFonts w:ascii="Arial" w:hAnsi="Arial" w:cs="Arial"/>
+          <w:b/>
+          <w:sz w:val="32"/>
+          <w:szCs w:val="32"/>
+        </w:rPr>
+        <w:t>DHT11</w:t>
+      </w:r>
+    </w:p>
+    <w:p>
+      <w:pPr>
+        <w:jc w:val="center"/>
+        <w:rPr>
+          <w:rFonts w:ascii="Arial" w:hAnsi="Arial" w:cs="Arial"/>
+          <w:b/>
+          <w:sz w:val="32"/>
+          <w:szCs w:val="32"/>
+        </w:rPr>
+      </w:pPr>
+      <w:r>
+        <w:rPr>
+          <w:rFonts w:ascii="Arial" w:hAnsi="Arial" w:cs="Arial"/>
+          <w:b/>
+          <w:sz w:val="32"/>
+          <w:szCs w:val="32"/>
+        </w:rPr>
+        <w:t>MICROFONO</w:t>
+      </w:r>
+    </w:p>
+    <w:p>
+      <w:pPr>
+        <w:jc w:val="center"/>
+        <w:rPr>
+          <w:rFonts w:ascii="Arial" w:hAnsi="Arial" w:cs="Arial"/>
+          <w:b/>
+          <w:sz w:val="32"/>
+          <w:szCs w:val="32"/>
+        </w:rPr>
+      </w:pPr>
+      <w:r>
+        <w:rPr>
+          <w:rFonts w:ascii="Arial" w:hAnsi="Arial" w:cs="Arial"/>
+          <w:b/>
+          <w:sz w:val="32"/>
+          <w:szCs w:val="32"/>
+        </w:rPr>
+        <w:t>BOCINA</w:t>
+      </w:r>
+    </w:p>
+    <w:p>
+      <w:pPr>
+        <w:jc w:val="center"/>
+        <w:rPr>
+          <w:rFonts w:ascii="Arial" w:hAnsi="Arial" w:cs="Arial"/>
+          <w:b/>
+          <w:sz w:val="32"/>
+          <w:szCs w:val="32"/>
+        </w:rPr>
+      </w:pPr>
+      <w:r>
+        <w:rPr>
+          <w:rFonts w:ascii="Arial" w:hAnsi="Arial" w:cs="Arial"/>
+          <w:b/>
+          <w:sz w:val="32"/>
+          <w:szCs w:val="32"/>
+        </w:rPr>
+        <w:t>SENSOR DE PRESENCIA</w:t>
+      </w:r>
+    </w:p>
+    <w:p>
+      <w:pPr>
+        <w:jc w:val="center"/>
+        <w:rPr>
+          <w:rFonts w:ascii="Arial" w:hAnsi="Arial" w:cs="Arial"/>
+          <w:b/>
+          <w:sz w:val="32"/>
+          <w:szCs w:val="32"/>
+        </w:rPr>
+      </w:pPr>
+      <w:r>
+        <w:rPr>
+          <w:rFonts w:ascii="Arial" w:hAnsi="Arial" w:cs="Arial"/>
+          <w:b/>
+          <w:sz w:val="32"/>
+          <w:szCs w:val="32"/>
+        </w:rPr>
+        <w:t>OPTICO DE HERRADURA</w:t>
+      </w:r>
+    </w:p>
+    <w:p>
+      <w:pPr>
+        <w:jc w:val="center"/>
+        <w:rPr>
+          <w:rFonts w:ascii="Arial" w:hAnsi="Arial" w:cs="Arial"/>
+          <w:b/>
+          <w:sz w:val="32"/>
+          <w:szCs w:val="32"/>
+        </w:rPr>
+      </w:pPr>
+    </w:p>
+    <w:p>
+      <w:pPr>
+        <w:rPr>
+          <w:rFonts w:ascii="Arial" w:hAnsi="Arial" w:cs="Arial"/>
+        </w:rPr>
+      </w:pPr>
     </w:p>
     <w:sectPr>
       <w:pgSz w:w="12240" w:h="15840" w:code="1"/>
@@ -416,6 +889,31 @@
       <w:rFonts w:ascii="Tahoma" w:hAnsi="Tahoma" w:cs="Tahoma"/>
       <w:sz w:val="16"/>
       <w:szCs w:val="16"/>
+    </w:rPr>
+  </w:style>
+  <w:style w:type="paragraph" w:customStyle="1" w:styleId="normal0">
+    <w:name w:val="normal"/>
+    <w:basedOn w:val="Normal"/>
+    <w:rsid w:val="008E7DBC"/>
+    <w:pPr>
+      <w:spacing w:before="100" w:beforeAutospacing="1" w:after="100" w:afterAutospacing="1" w:line="240" w:lineRule="auto"/>
+    </w:pPr>
+    <w:rPr>
+      <w:rFonts w:ascii="Times New Roman" w:eastAsia="Times New Roman" w:hAnsi="Times New Roman" w:cs="Times New Roman"/>
+      <w:sz w:val="24"/>
+      <w:szCs w:val="24"/>
+      <w:lang w:eastAsia="es-ES"/>
+    </w:rPr>
+  </w:style>
+  <w:style w:type="character" w:styleId="Textoennegrita">
+    <w:name w:val="Strong"/>
+    <w:basedOn w:val="Fuentedeprrafopredeter"/>
+    <w:uiPriority w:val="22"/>
+    <w:qFormat/>
+    <w:rsid w:val="008E7DBC"/>
+    <w:rPr>
+      <w:b/>
+      <w:bCs/>
     </w:rPr>
   </w:style>
 </w:styles>

</xml_diff>